<commit_message>
add some corpus lists
</commit_message>
<xml_diff>
--- a/IntelligentDialogue/智能对话.docx
+++ b/IntelligentDialogue/智能对话.docx
@@ -23,9 +23,6 @@
           <w:numId w:val="1"/>
         </w:numPr>
         <w:jc w:val="left"/>
-        <w:rPr>
-          <w:rFonts w:hint="eastAsia"/>
-        </w:rPr>
       </w:pPr>
       <w:r>
         <w:rPr>
@@ -155,9 +152,6 @@
           <w:numId w:val="1"/>
         </w:numPr>
         <w:jc w:val="left"/>
-        <w:rPr>
-          <w:rFonts w:hint="eastAsia"/>
-        </w:rPr>
       </w:pPr>
       <w:r>
         <w:rPr>
@@ -313,13 +307,7 @@
           <w:rFonts w:hint="eastAsia"/>
         </w:rPr>
         <w:lastRenderedPageBreak/>
-        <w:t>描述： 如何</w:t>
-      </w:r>
-      <w:r>
-        <w:rPr>
-          <w:rFonts w:hint="eastAsia"/>
-        </w:rPr>
-        <w:t>在当前话题下选择最优答案</w:t>
+        <w:t>描述： 如何在当前话题下选择最优答案</w:t>
       </w:r>
     </w:p>
     <w:p/>
@@ -339,9 +327,6 @@
           <w:numId w:val="1"/>
         </w:numPr>
         <w:jc w:val="left"/>
-        <w:rPr>
-          <w:rFonts w:hint="eastAsia"/>
-        </w:rPr>
       </w:pPr>
       <w:r>
         <w:rPr>
@@ -387,19 +372,7 @@
         <w:rPr>
           <w:rFonts w:hint="eastAsia"/>
         </w:rPr>
-        <w:t>描述： 如何</w:t>
-      </w:r>
-      <w:r>
-        <w:rPr>
-          <w:rFonts w:hint="eastAsia"/>
-        </w:rPr>
-        <w:t xml:space="preserve">从答案集合中 挑取 </w:t>
-      </w:r>
-      <w:r>
-        <w:rPr>
-          <w:rFonts w:hint="eastAsia"/>
-        </w:rPr>
-        <w:t>最优答案</w:t>
+        <w:t>描述： 如何从答案集合中 挑取 最优答案</w:t>
       </w:r>
     </w:p>
     <w:p/>
@@ -426,20 +399,47 @@
     <w:p/>
     <w:p/>
     <w:p/>
+    <w:p/>
+    <w:p/>
+    <w:p/>
+    <w:p/>
+    <w:p/>
+    <w:p/>
+    <w:p/>
+    <w:p/>
+    <w:p/>
+    <w:p/>
+    <w:p>
+      <w:r>
+        <w:rPr>
+          <w:rFonts w:hint="eastAsia"/>
+        </w:rPr>
+        <w:t>参考连接：</w:t>
+      </w:r>
+    </w:p>
+    <w:p/>
+    <w:p>
+      <w:hyperlink r:id="rId5" w:history="1">
+        <w:r>
+          <w:rPr>
+            <w:rStyle w:val="a8"/>
+          </w:rPr>
+          <w:t>https://blog.csdn.net/qq_43238539/article/details/105359627</w:t>
+        </w:r>
+      </w:hyperlink>
+    </w:p>
     <w:p>
       <w:bookmarkStart w:id="0" w:name="_GoBack"/>
       <w:bookmarkEnd w:id="0"/>
     </w:p>
     <w:p/>
-    <w:p/>
-    <w:p/>
-    <w:p/>
-    <w:p/>
-    <w:p/>
-    <w:p/>
-    <w:p/>
-    <w:p/>
-    <w:p/>
+    <w:p>
+      <w:pPr>
+        <w:rPr>
+          <w:rFonts w:hint="eastAsia"/>
+        </w:rPr>
+      </w:pPr>
+    </w:p>
     <w:sectPr>
       <w:pgSz w:w="11906" w:h="16838"/>
       <w:pgMar w:top="1440" w:right="1800" w:bottom="1440" w:left="1800" w:header="851" w:footer="992" w:gutter="0"/>
@@ -1301,6 +1301,17 @@
       <w:ind w:firstLineChars="200" w:firstLine="420"/>
     </w:pPr>
   </w:style>
+  <w:style w:type="character" w:styleId="a8">
+    <w:name w:val="Hyperlink"/>
+    <w:basedOn w:val="a0"/>
+    <w:uiPriority w:val="99"/>
+    <w:unhideWhenUsed/>
+    <w:rsid w:val="00EB2B5C"/>
+    <w:rPr>
+      <w:color w:val="0563C1" w:themeColor="hyperlink"/>
+      <w:u w:val="single"/>
+    </w:rPr>
+  </w:style>
 </w:styles>
 </file>
 

</xml_diff>